<commit_message>
Update explanations regarding summarizerUI.py
</commit_message>
<xml_diff>
--- a/report.docx
+++ b/report.docx
@@ -690,7 +690,21 @@
         <w:rPr>
           <w14:ligatures w14:val="standard"/>
         </w:rPr>
-        <w:t xml:space="preserve"> have to r</w:t>
+        <w:t xml:space="preserve"> </w:t>
+      </w:r>
+      <w:proofErr w:type="gramStart"/>
+      <w:r>
+        <w:rPr>
+          <w14:ligatures w14:val="standard"/>
+        </w:rPr>
+        <w:t>have to</w:t>
+      </w:r>
+      <w:proofErr w:type="gramEnd"/>
+      <w:r>
+        <w:rPr>
+          <w14:ligatures w14:val="standard"/>
+        </w:rPr>
+        <w:t xml:space="preserve"> r</w:t>
       </w:r>
       <w:r>
         <w:rPr>
@@ -1027,7 +1041,23 @@
           <w:u w:val="single"/>
           <w14:ligatures w14:val="standard"/>
         </w:rPr>
-        <w:t xml:space="preserve"> i.e. choose between Journals and Proceedings</w:t>
+        <w:t xml:space="preserve"> </w:t>
+      </w:r>
+      <w:proofErr w:type="gramStart"/>
+      <w:r>
+        <w:rPr>
+          <w:u w:val="single"/>
+          <w14:ligatures w14:val="standard"/>
+        </w:rPr>
+        <w:t>i.e.</w:t>
+      </w:r>
+      <w:proofErr w:type="gramEnd"/>
+      <w:r>
+        <w:rPr>
+          <w:u w:val="single"/>
+          <w14:ligatures w14:val="standard"/>
+        </w:rPr>
+        <w:t xml:space="preserve"> choose between Journals and Proceedings</w:t>
       </w:r>
       <w:r>
         <w:rPr>
@@ -1072,7 +1102,15 @@
         <w:framePr w:w="4680" w:h="1441" w:hRule="exact" w:hSpace="187" w:wrap="around" w:vAnchor="page" w:hAnchor="page" w:x="1089" w:y="12601" w:anchorLock="1"/>
       </w:pPr>
       <w:r>
-        <w:t>Permission to make digital or hard copies of part or all of this work for personal or classroom use is granted without fee provided that copies are not made or distributed for profit or commercial advantage and that copies bear this notice and the full citation on the first page. Copyrights for third-party components of this work must be honored. For all other uses, contact the owner/author(s).</w:t>
+        <w:t xml:space="preserve">Permission to make digital or hard copies of part or </w:t>
+      </w:r>
+      <w:proofErr w:type="gramStart"/>
+      <w:r>
+        <w:t>all of</w:t>
+      </w:r>
+      <w:proofErr w:type="gramEnd"/>
+      <w:r>
+        <w:t xml:space="preserve"> this work for personal or classroom use is granted without fee provided that copies are not made or distributed for profit or commercial advantage and that copies bear this notice and the full citation on the first page. Copyrights for third-party components of this work must be honored. For all other uses, contact the owner/author(s).</w:t>
       </w:r>
     </w:p>
     <w:p>
@@ -1087,7 +1125,21 @@
         <w:rPr>
           <w:i/>
         </w:rPr>
-        <w:t>WOODSTOCK’18, June, 2018, El Paso, Texas USA</w:t>
+        <w:t xml:space="preserve">WOODSTOCK’18, </w:t>
+      </w:r>
+      <w:proofErr w:type="gramStart"/>
+      <w:r>
+        <w:rPr>
+          <w:i/>
+        </w:rPr>
+        <w:t>June,</w:t>
+      </w:r>
+      <w:proofErr w:type="gramEnd"/>
+      <w:r>
+        <w:rPr>
+          <w:i/>
+        </w:rPr>
+        <w:t xml:space="preserve"> 2018, El Paso, Texas USA</w:t>
       </w:r>
     </w:p>
     <w:p>
@@ -1170,7 +1222,21 @@
         <w:rPr>
           <w14:ligatures w14:val="standard"/>
         </w:rPr>
-        <w:t>one of the template layout style</w:t>
+        <w:t xml:space="preserve">one of the template </w:t>
+      </w:r>
+      <w:proofErr w:type="gramStart"/>
+      <w:r>
+        <w:rPr>
+          <w14:ligatures w14:val="standard"/>
+        </w:rPr>
+        <w:t>layout</w:t>
+      </w:r>
+      <w:proofErr w:type="gramEnd"/>
+      <w:r>
+        <w:rPr>
+          <w14:ligatures w14:val="standard"/>
+        </w:rPr>
+        <w:t xml:space="preserve"> style</w:t>
       </w:r>
       <w:r>
         <w:rPr>
@@ -1741,12 +1807,21 @@
         </w:rPr>
         <w:t xml:space="preserve">, </w:t>
       </w:r>
+      <w:proofErr w:type="gramStart"/>
       <w:r>
         <w:rPr>
           <w:lang w:eastAsia="it-IT"/>
           <w14:ligatures w14:val="standard"/>
         </w:rPr>
-        <w:t>Insert keyword text</w:t>
+        <w:t>Insert</w:t>
+      </w:r>
+      <w:proofErr w:type="gramEnd"/>
+      <w:r>
+        <w:rPr>
+          <w:lang w:eastAsia="it-IT"/>
+          <w14:ligatures w14:val="standard"/>
+        </w:rPr>
+        <w:t xml:space="preserve"> keyword text</w:t>
       </w:r>
       <w:r>
         <w:rPr>
@@ -2260,10 +2335,10 @@
             <v:path o:extrusionok="f" gradientshapeok="t" o:connecttype="rect"/>
             <o:lock v:ext="edit" aspectratio="t"/>
           </v:shapetype>
-          <v:shape id="_x0000_i1113" type="#_x0000_t75" style="width:125.25pt;height:35.2pt" o:ole="">
+          <v:shape id="_x0000_i1041" type="#_x0000_t75" style="width:125.25pt;height:35.2pt" o:ole="">
             <v:imagedata r:id="rId15" o:title=""/>
           </v:shape>
-          <o:OLEObject Type="Embed" ProgID="Equation.DSMT4" ShapeID="_x0000_i1113" DrawAspect="Content" ObjectID="_1728178544" r:id="rId16"/>
+          <o:OLEObject Type="Embed" ProgID="Equation.DSMT4" ShapeID="_x0000_i1041" DrawAspect="Content" ObjectID="_1728182760" r:id="rId16"/>
         </w:object>
       </w:r>
       <w:r>
@@ -2526,10 +2601,10 @@
           <w14:ligatures w14:val="standard"/>
         </w:rPr>
         <w:object w:dxaOrig="2540" w:dyaOrig="700" w14:anchorId="3FECDEF3">
-          <v:shape id="_x0000_i1114" type="#_x0000_t75" style="width:125.25pt;height:35.2pt" o:ole="">
+          <v:shape id="_x0000_i1042" type="#_x0000_t75" style="width:125.25pt;height:35.2pt" o:ole="">
             <v:imagedata r:id="rId15" o:title=""/>
           </v:shape>
-          <o:OLEObject Type="Embed" ProgID="Equation.DSMT4" ShapeID="_x0000_i1114" DrawAspect="Content" ObjectID="_1728178545" r:id="rId17"/>
+          <o:OLEObject Type="Embed" ProgID="Equation.DSMT4" ShapeID="_x0000_i1042" DrawAspect="Content" ObjectID="_1728182761" r:id="rId17"/>
         </w:object>
       </w:r>
     </w:p>
@@ -2991,13 +3066,23 @@
         </w:rPr>
         <w:t xml:space="preserve">Extract, </w:t>
       </w:r>
+      <w:proofErr w:type="gramStart"/>
       <w:r>
         <w:rPr>
           <w:szCs w:val="18"/>
           <w:lang w:eastAsia="ja-JP"/>
           <w14:ligatures w14:val="standard"/>
         </w:rPr>
-        <w:t>Insert text here for the Quotation or Extract, Insert text here for the Quotation or Extract, Insert text here for the Quotation or Extract, Insert text here for the Quotation or Extract, Insert text here for the Quotation or Extract</w:t>
+        <w:t>Insert</w:t>
+      </w:r>
+      <w:proofErr w:type="gramEnd"/>
+      <w:r>
+        <w:rPr>
+          <w:szCs w:val="18"/>
+          <w:lang w:eastAsia="ja-JP"/>
+          <w14:ligatures w14:val="standard"/>
+        </w:rPr>
+        <w:t xml:space="preserve"> text here for the Quotation or Extract, Insert text here for the Quotation or Extract, Insert text here for the Quotation or Extract, Insert text here for the Quotation or Extract, Insert text here for the Quotation or Extract</w:t>
       </w:r>
       <w:r>
         <w:rPr>
@@ -4236,7 +4321,23 @@
           <w:lang w:eastAsia="it-IT"/>
           <w14:ligatures w14:val="standard"/>
         </w:rPr>
-        <w:t xml:space="preserve"> received for this particular product.</w:t>
+        <w:t xml:space="preserve"> received for this </w:t>
+      </w:r>
+      <w:proofErr w:type="gramStart"/>
+      <w:r>
+        <w:rPr>
+          <w:lang w:eastAsia="it-IT"/>
+          <w14:ligatures w14:val="standard"/>
+        </w:rPr>
+        <w:t>particular product</w:t>
+      </w:r>
+      <w:proofErr w:type="gramEnd"/>
+      <w:r>
+        <w:rPr>
+          <w:lang w:eastAsia="it-IT"/>
+          <w14:ligatures w14:val="standard"/>
+        </w:rPr>
+        <w:t>.</w:t>
       </w:r>
     </w:p>
     <w:p>
@@ -4339,23 +4440,7 @@
           <w:lang w:eastAsia="zh-CN"/>
           <w14:ligatures w14:val="standard"/>
         </w:rPr>
-        <w:t xml:space="preserve"> having both pros and cons, </w:t>
-      </w:r>
-      <w:r>
-        <w:rPr>
-          <w:rFonts w:eastAsia="宋体"/>
-          <w:lang w:eastAsia="zh-CN"/>
-          <w14:ligatures w14:val="standard"/>
-        </w:rPr>
-        <w:t>regarding just this product</w:t>
-      </w:r>
-      <w:r>
-        <w:rPr>
-          <w:rFonts w:eastAsia="宋体"/>
-          <w:lang w:eastAsia="zh-CN"/>
-          <w14:ligatures w14:val="standard"/>
-        </w:rPr>
-        <w:t>, and much regardless of other products</w:t>
+        <w:t xml:space="preserve"> having both pros and cons, regarding just this product, and much regardless of other products</w:t>
       </w:r>
       <w:r>
         <w:rPr>
@@ -4567,7 +4652,7 @@
         <w:ind w:firstLine="0"/>
         <w:jc w:val="both"/>
         <w:rPr>
-          <w:rFonts w:eastAsia="宋体" w:hint="eastAsia"/>
+          <w:rFonts w:eastAsia="宋体"/>
           <w:lang w:eastAsia="zh-CN"/>
           <w14:ligatures w14:val="standard"/>
         </w:rPr>
@@ -4738,6 +4823,7 @@
         </w:rPr>
         <w:t> = </w:t>
       </w:r>
+      <w:proofErr w:type="gramStart"/>
       <w:r>
         <w:rPr>
           <w:rFonts w:ascii="Consolas" w:eastAsia="宋体" w:hAnsi="Consolas" w:cs="宋体"/>
@@ -4746,7 +4832,18 @@
           <w:szCs w:val="16"/>
           <w:lang w:eastAsia="zh-CN"/>
         </w:rPr>
-        <w:t>",.?:;!"</w:t>
+        <w:t>",.?:;!</w:t>
+      </w:r>
+      <w:proofErr w:type="gramEnd"/>
+      <w:r>
+        <w:rPr>
+          <w:rFonts w:ascii="Consolas" w:eastAsia="宋体" w:hAnsi="Consolas" w:cs="宋体"/>
+          <w:color w:val="50A14F"/>
+          <w:sz w:val="16"/>
+          <w:szCs w:val="16"/>
+          <w:lang w:eastAsia="zh-CN"/>
+        </w:rPr>
+        <w:t>"</w:t>
       </w:r>
     </w:p>
     <w:p>
@@ -4951,21 +5048,21 @@
         <w:ind w:left="426"/>
         <w:jc w:val="left"/>
         <w:rPr>
-          <w:rFonts w:ascii="Consolas" w:eastAsia="宋体" w:hAnsi="Consolas" w:cs="宋体" w:hint="eastAsia"/>
-          <w:color w:val="5C5C5C"/>
-          <w:sz w:val="16"/>
-          <w:szCs w:val="16"/>
-          <w:lang w:eastAsia="zh-CN"/>
-        </w:rPr>
-      </w:pPr>
-      <w:r>
-        <w:rPr>
           <w:rFonts w:ascii="Consolas" w:eastAsia="宋体" w:hAnsi="Consolas" w:cs="宋体"/>
           <w:color w:val="5C5C5C"/>
           <w:sz w:val="16"/>
           <w:szCs w:val="16"/>
           <w:lang w:eastAsia="zh-CN"/>
         </w:rPr>
+      </w:pPr>
+      <w:r>
+        <w:rPr>
+          <w:rFonts w:ascii="Consolas" w:eastAsia="宋体" w:hAnsi="Consolas" w:cs="宋体"/>
+          <w:color w:val="5C5C5C"/>
+          <w:sz w:val="16"/>
+          <w:szCs w:val="16"/>
+          <w:lang w:eastAsia="zh-CN"/>
+        </w:rPr>
         <w:t>    </w:t>
       </w:r>
       <w:r>
@@ -4995,7 +5092,7 @@
         <w:ind w:firstLine="0"/>
         <w:jc w:val="both"/>
         <w:rPr>
-          <w:rFonts w:eastAsia="宋体" w:hint="eastAsia"/>
+          <w:rFonts w:eastAsia="宋体"/>
           <w:lang w:eastAsia="zh-CN"/>
           <w14:ligatures w14:val="standard"/>
         </w:rPr>
@@ -5026,7 +5123,25 @@
           <w:lang w:eastAsia="zh-CN"/>
           <w14:ligatures w14:val="standard"/>
         </w:rPr>
-        <w:t xml:space="preserve">n terms of regular expressions, I have to consider what is the best rule for the ideal output. Apart from lexical variants </w:t>
+        <w:t xml:space="preserve">n terms of regular expressions, I </w:t>
+      </w:r>
+      <w:proofErr w:type="gramStart"/>
+      <w:r>
+        <w:rPr>
+          <w:rFonts w:eastAsia="宋体"/>
+          <w:lang w:eastAsia="zh-CN"/>
+          <w14:ligatures w14:val="standard"/>
+        </w:rPr>
+        <w:t>have to</w:t>
+      </w:r>
+      <w:proofErr w:type="gramEnd"/>
+      <w:r>
+        <w:rPr>
+          <w:rFonts w:eastAsia="宋体"/>
+          <w:lang w:eastAsia="zh-CN"/>
+          <w14:ligatures w14:val="standard"/>
+        </w:rPr>
+        <w:t xml:space="preserve"> consider what is the best rule for the ideal output. Apart from lexical variants </w:t>
       </w:r>
       <w:r>
         <w:rPr>
@@ -5066,7 +5181,25 @@
           <w:lang w:eastAsia="zh-CN"/>
           <w14:ligatures w14:val="standard"/>
         </w:rPr>
-        <w:t>, or verb tenses), I add modal to the “adverb” category, since I think a modal verb can make the verb phrase more complete. Another tricky tag is the proper noun. I finally abandon proper nouns in “noun” category, since proper nouns are bound to win high TF-IDF weights and appear in the summary result. It will make the solution full of hard-understandable words. That is not an approachable summary supposed to be.</w:t>
+        <w:t xml:space="preserve">, or verb tenses), I add modal to the “adverb” category, since I think a modal verb can make the verb phrase more complete. Another tricky tag is the proper noun. I finally abandon proper nouns in “noun” </w:t>
+      </w:r>
+      <w:proofErr w:type="gramStart"/>
+      <w:r>
+        <w:rPr>
+          <w:rFonts w:eastAsia="宋体"/>
+          <w:lang w:eastAsia="zh-CN"/>
+          <w14:ligatures w14:val="standard"/>
+        </w:rPr>
+        <w:t>category, since</w:t>
+      </w:r>
+      <w:proofErr w:type="gramEnd"/>
+      <w:r>
+        <w:rPr>
+          <w:rFonts w:eastAsia="宋体"/>
+          <w:lang w:eastAsia="zh-CN"/>
+          <w14:ligatures w14:val="standard"/>
+        </w:rPr>
+        <w:t xml:space="preserve"> proper nouns are bound to win high TF-IDF weights and appear in the summary result. It will make the solution full of hard-understandable words. That is not an approachable summary supposed to be.</w:t>
       </w:r>
     </w:p>
     <w:p>
@@ -5268,7 +5401,7 @@
         <w:ind w:firstLine="0"/>
         <w:jc w:val="both"/>
         <w:rPr>
-          <w:rFonts w:eastAsia="宋体" w:hint="eastAsia"/>
+          <w:rFonts w:eastAsia="宋体"/>
           <w:lang w:eastAsia="zh-CN"/>
           <w14:ligatures w14:val="standard"/>
         </w:rPr>
@@ -5299,23 +5432,7 @@
           <w:lang w:eastAsia="zh-CN"/>
           <w14:ligatures w14:val="standard"/>
         </w:rPr>
-        <w:t xml:space="preserve">esides, when doing </w:t>
-      </w:r>
-      <w:r>
-        <w:rPr>
-          <w:rFonts w:eastAsia="宋体"/>
-          <w:lang w:eastAsia="zh-CN"/>
-          <w14:ligatures w14:val="standard"/>
-        </w:rPr>
-        <w:t>TF-IDF</w:t>
-      </w:r>
-      <w:r>
-        <w:rPr>
-          <w:rFonts w:eastAsia="宋体"/>
-          <w:lang w:eastAsia="zh-CN"/>
-          <w14:ligatures w14:val="standard"/>
-        </w:rPr>
-        <w:t xml:space="preserve"> method, I realize that word normalization</w:t>
+        <w:t>esides, when doing TF-IDF method, I realize that word normalization</w:t>
       </w:r>
       <w:r>
         <w:rPr>
@@ -5357,7 +5474,25 @@
           <w:lang w:eastAsia="zh-CN"/>
           <w14:ligatures w14:val="standard"/>
         </w:rPr>
-        <w:t xml:space="preserve">huge problems as long as all words in the documents and collections have the same lemmatizing standard, the problem </w:t>
+        <w:t xml:space="preserve">huge problems </w:t>
+      </w:r>
+      <w:proofErr w:type="gramStart"/>
+      <w:r>
+        <w:rPr>
+          <w:rFonts w:eastAsia="宋体"/>
+          <w:lang w:eastAsia="zh-CN"/>
+          <w14:ligatures w14:val="standard"/>
+        </w:rPr>
+        <w:t>as long as</w:t>
+      </w:r>
+      <w:proofErr w:type="gramEnd"/>
+      <w:r>
+        <w:rPr>
+          <w:rFonts w:eastAsia="宋体"/>
+          <w:lang w:eastAsia="zh-CN"/>
+          <w14:ligatures w14:val="standard"/>
+        </w:rPr>
+        <w:t xml:space="preserve"> all words in the documents and collections have the same lemmatizing standard, the problem </w:t>
       </w:r>
       <w:r>
         <w:rPr>
@@ -5389,23 +5524,7 @@
           <w:lang w:eastAsia="zh-CN"/>
           <w14:ligatures w14:val="standard"/>
         </w:rPr>
-        <w:t xml:space="preserve">after </w:t>
-      </w:r>
-      <w:r>
-        <w:rPr>
-          <w:rFonts w:eastAsia="宋体"/>
-          <w:lang w:eastAsia="zh-CN"/>
-          <w14:ligatures w14:val="standard"/>
-        </w:rPr>
-        <w:t>lemmatiz</w:t>
-      </w:r>
-      <w:r>
-        <w:rPr>
-          <w:rFonts w:eastAsia="宋体"/>
-          <w:lang w:eastAsia="zh-CN"/>
-          <w14:ligatures w14:val="standard"/>
-        </w:rPr>
-        <w:t xml:space="preserve">ing all phrases, </w:t>
+        <w:t xml:space="preserve">after lemmatizing all phrases, </w:t>
       </w:r>
       <w:r>
         <w:rPr>
@@ -5703,17 +5822,7 @@
           <w:szCs w:val="16"/>
           <w:lang w:eastAsia="zh-CN"/>
         </w:rPr>
-        <w:t xml:space="preserve"> </w:t>
-      </w:r>
-      <w:r>
-        <w:rPr>
-          <w:rFonts w:ascii="Consolas" w:eastAsia="宋体" w:hAnsi="Consolas" w:cs="宋体"/>
-          <w:color w:val="5C5C5C"/>
-          <w:sz w:val="16"/>
-          <w:szCs w:val="16"/>
-          <w:lang w:eastAsia="zh-CN"/>
-        </w:rPr>
-        <w:t>\</w:t>
+        <w:t xml:space="preserve"> \</w:t>
       </w:r>
     </w:p>
     <w:p>
@@ -5888,7 +5997,7 @@
         <w:ind w:firstLine="0"/>
         <w:jc w:val="both"/>
         <w:rPr>
-          <w:rFonts w:eastAsia="宋体" w:hint="eastAsia"/>
+          <w:rFonts w:eastAsia="宋体"/>
           <w:lang w:eastAsia="zh-CN"/>
           <w14:ligatures w14:val="standard"/>
         </w:rPr>
@@ -5900,7 +6009,7 @@
         <w:ind w:firstLine="0"/>
         <w:jc w:val="both"/>
         <w:rPr>
-          <w:rFonts w:eastAsia="宋体" w:hint="eastAsia"/>
+          <w:rFonts w:eastAsia="宋体"/>
           <w:lang w:eastAsia="zh-CN"/>
           <w14:ligatures w14:val="standard"/>
         </w:rPr>
@@ -6037,7 +6146,7 @@
         <w:ind w:firstLine="0"/>
         <w:jc w:val="both"/>
         <w:rPr>
-          <w:rFonts w:eastAsia="宋体" w:hint="eastAsia"/>
+          <w:rFonts w:eastAsia="宋体"/>
           <w:b/>
           <w:bCs/>
           <w:lang w:eastAsia="zh-CN"/>
@@ -6084,7 +6193,7 @@
         </w:numPr>
         <w:jc w:val="both"/>
         <w:rPr>
-          <w:rFonts w:eastAsia="宋体" w:hint="eastAsia"/>
+          <w:rFonts w:eastAsia="宋体"/>
           <w:b/>
           <w:bCs/>
           <w:lang w:eastAsia="zh-CN"/>
@@ -6140,7 +6249,7 @@
         <w:ind w:left="420" w:firstLine="0"/>
         <w:jc w:val="both"/>
         <w:rPr>
-          <w:rFonts w:eastAsia="宋体" w:hint="eastAsia"/>
+          <w:rFonts w:eastAsia="宋体"/>
           <w:lang w:eastAsia="zh-CN"/>
           <w14:ligatures w14:val="standard"/>
         </w:rPr>
@@ -6171,7 +6280,7 @@
         </w:numPr>
         <w:jc w:val="both"/>
         <w:rPr>
-          <w:rFonts w:eastAsia="宋体" w:hint="eastAsia"/>
+          <w:rFonts w:eastAsia="宋体"/>
           <w:b/>
           <w:bCs/>
           <w:lang w:eastAsia="zh-CN"/>
@@ -6227,7 +6336,7 @@
         <w:ind w:left="420" w:firstLine="0"/>
         <w:jc w:val="both"/>
         <w:rPr>
-          <w:rFonts w:eastAsia="宋体" w:hint="eastAsia"/>
+          <w:rFonts w:eastAsia="宋体"/>
           <w:lang w:eastAsia="zh-CN"/>
           <w14:ligatures w14:val="standard"/>
         </w:rPr>
@@ -6250,7 +6359,7 @@
         </w:numPr>
         <w:jc w:val="both"/>
         <w:rPr>
-          <w:rFonts w:eastAsia="宋体" w:hint="eastAsia"/>
+          <w:rFonts w:eastAsia="宋体"/>
           <w:b/>
           <w:bCs/>
           <w:lang w:eastAsia="zh-CN"/>
@@ -6276,7 +6385,7 @@
         <w:ind w:left="420" w:firstLine="0"/>
         <w:jc w:val="both"/>
         <w:rPr>
-          <w:rFonts w:eastAsia="宋体" w:hint="eastAsia"/>
+          <w:rFonts w:eastAsia="宋体"/>
           <w:lang w:eastAsia="zh-CN"/>
           <w14:ligatures w14:val="standard"/>
         </w:rPr>
@@ -6331,7 +6440,7 @@
         </w:numPr>
         <w:jc w:val="both"/>
         <w:rPr>
-          <w:rFonts w:eastAsia="宋体" w:hint="eastAsia"/>
+          <w:rFonts w:eastAsia="宋体"/>
           <w:b/>
           <w:bCs/>
           <w:lang w:eastAsia="zh-CN"/>
@@ -6357,7 +6466,7 @@
         <w:ind w:left="420" w:firstLine="0"/>
         <w:jc w:val="both"/>
         <w:rPr>
-          <w:rFonts w:eastAsia="宋体" w:hint="eastAsia"/>
+          <w:rFonts w:eastAsia="宋体"/>
           <w:lang w:eastAsia="zh-CN"/>
           <w14:ligatures w14:val="standard"/>
         </w:rPr>
@@ -6406,7 +6515,7 @@
         </w:numPr>
         <w:jc w:val="both"/>
         <w:rPr>
-          <w:rFonts w:eastAsia="宋体" w:hint="eastAsia"/>
+          <w:rFonts w:eastAsia="宋体"/>
           <w:b/>
           <w:bCs/>
           <w:lang w:eastAsia="zh-CN"/>
@@ -6462,7 +6571,7 @@
         <w:ind w:left="420" w:firstLine="0"/>
         <w:jc w:val="both"/>
         <w:rPr>
-          <w:rFonts w:eastAsia="宋体" w:hint="eastAsia"/>
+          <w:rFonts w:eastAsia="宋体"/>
           <w:lang w:eastAsia="zh-CN"/>
           <w14:ligatures w14:val="standard"/>
         </w:rPr>
@@ -6485,7 +6594,7 @@
         </w:numPr>
         <w:jc w:val="both"/>
         <w:rPr>
-          <w:rFonts w:eastAsia="宋体" w:hint="eastAsia"/>
+          <w:rFonts w:eastAsia="宋体"/>
           <w:b/>
           <w:bCs/>
           <w:lang w:eastAsia="zh-CN"/>
@@ -6561,7 +6670,7 @@
         <w:ind w:left="420" w:firstLine="0"/>
         <w:jc w:val="both"/>
         <w:rPr>
-          <w:rFonts w:eastAsia="宋体" w:hint="eastAsia"/>
+          <w:rFonts w:eastAsia="宋体"/>
           <w:lang w:eastAsia="zh-CN"/>
           <w14:ligatures w14:val="standard"/>
         </w:rPr>
@@ -6609,7 +6718,7 @@
         </w:numPr>
         <w:jc w:val="both"/>
         <w:rPr>
-          <w:rFonts w:eastAsia="宋体" w:hint="eastAsia"/>
+          <w:rFonts w:eastAsia="宋体"/>
           <w:b/>
           <w:bCs/>
           <w:lang w:eastAsia="zh-CN"/>
@@ -6635,7 +6744,7 @@
         <w:ind w:left="420" w:firstLine="0"/>
         <w:jc w:val="both"/>
         <w:rPr>
-          <w:rFonts w:eastAsia="宋体" w:hint="eastAsia"/>
+          <w:rFonts w:eastAsia="宋体"/>
           <w:lang w:eastAsia="zh-CN"/>
           <w14:ligatures w14:val="standard"/>
         </w:rPr>
@@ -6712,7 +6821,7 @@
         </w:numPr>
         <w:jc w:val="both"/>
         <w:rPr>
-          <w:rFonts w:eastAsia="宋体" w:hint="eastAsia"/>
+          <w:rFonts w:eastAsia="宋体"/>
           <w:b/>
           <w:bCs/>
           <w:lang w:eastAsia="zh-CN"/>
@@ -6738,7 +6847,7 @@
         <w:ind w:left="420" w:firstLine="0"/>
         <w:jc w:val="both"/>
         <w:rPr>
-          <w:rFonts w:eastAsia="宋体" w:hint="eastAsia"/>
+          <w:rFonts w:eastAsia="宋体"/>
           <w:lang w:eastAsia="zh-CN"/>
           <w14:ligatures w14:val="standard"/>
         </w:rPr>
@@ -6785,7 +6894,7 @@
         </w:numPr>
         <w:jc w:val="both"/>
         <w:rPr>
-          <w:rFonts w:eastAsia="宋体" w:hint="eastAsia"/>
+          <w:rFonts w:eastAsia="宋体"/>
           <w:b/>
           <w:bCs/>
           <w:lang w:eastAsia="zh-CN"/>
@@ -6811,42 +6920,62 @@
         <w:ind w:left="420" w:firstLine="0"/>
         <w:jc w:val="both"/>
         <w:rPr>
-          <w:rFonts w:eastAsia="宋体" w:hint="eastAsia"/>
-          <w:lang w:eastAsia="zh-CN"/>
-          <w14:ligatures w14:val="standard"/>
-        </w:rPr>
-      </w:pPr>
-      <w:r>
-        <w:rPr>
-          <w:rFonts w:eastAsia="宋体"/>
-          <w:lang w:eastAsia="zh-CN"/>
-          <w14:ligatures w14:val="standard"/>
-        </w:rPr>
-        <w:t xml:space="preserve">Generate the </w:t>
-      </w:r>
-      <w:r>
-        <w:rPr>
-          <w:rFonts w:eastAsia="宋体"/>
-          <w:lang w:eastAsia="zh-CN"/>
-          <w14:ligatures w14:val="standard"/>
-        </w:rPr>
-        <w:t>TF-IDF</w:t>
-      </w:r>
-      <w:r>
-        <w:rPr>
-          <w:rFonts w:eastAsia="宋体"/>
-          <w:lang w:eastAsia="zh-CN"/>
-          <w14:ligatures w14:val="standard"/>
-        </w:rPr>
-        <w:t xml:space="preserve"> weight of each candidate phrases. I normalize all words in the whole collection, in order to count the TF and DF of each token regardless of its variants.</w:t>
-      </w:r>
-      <w:r>
-        <w:rPr>
-          <w:rFonts w:eastAsia="宋体"/>
-          <w:lang w:eastAsia="zh-CN"/>
-          <w14:ligatures w14:val="standard"/>
-        </w:rPr>
-        <w:t xml:space="preserve"> The two “abandoning situation” introduced in  </w:t>
+          <w:rFonts w:eastAsia="宋体"/>
+          <w:lang w:eastAsia="zh-CN"/>
+          <w14:ligatures w14:val="standard"/>
+        </w:rPr>
+      </w:pPr>
+      <w:r>
+        <w:rPr>
+          <w:rFonts w:eastAsia="宋体"/>
+          <w:lang w:eastAsia="zh-CN"/>
+          <w14:ligatures w14:val="standard"/>
+        </w:rPr>
+        <w:t xml:space="preserve">Generate the TF-IDF weight of each candidate phrases. I normalize all words in the whole collection, </w:t>
+      </w:r>
+      <w:proofErr w:type="gramStart"/>
+      <w:r>
+        <w:rPr>
+          <w:rFonts w:eastAsia="宋体"/>
+          <w:lang w:eastAsia="zh-CN"/>
+          <w14:ligatures w14:val="standard"/>
+        </w:rPr>
+        <w:t>in order to</w:t>
+      </w:r>
+      <w:proofErr w:type="gramEnd"/>
+      <w:r>
+        <w:rPr>
+          <w:rFonts w:eastAsia="宋体"/>
+          <w:lang w:eastAsia="zh-CN"/>
+          <w14:ligatures w14:val="standard"/>
+        </w:rPr>
+        <w:t xml:space="preserve"> count the TF and DF of each token regardless of its variants.</w:t>
+      </w:r>
+      <w:r>
+        <w:rPr>
+          <w:rFonts w:eastAsia="宋体"/>
+          <w:lang w:eastAsia="zh-CN"/>
+          <w14:ligatures w14:val="standard"/>
+        </w:rPr>
+        <w:t xml:space="preserve"> The two “abandoning </w:t>
+      </w:r>
+      <w:proofErr w:type="gramStart"/>
+      <w:r>
+        <w:rPr>
+          <w:rFonts w:eastAsia="宋体"/>
+          <w:lang w:eastAsia="zh-CN"/>
+          <w14:ligatures w14:val="standard"/>
+        </w:rPr>
+        <w:t>situation</w:t>
+      </w:r>
+      <w:proofErr w:type="gramEnd"/>
+      <w:r>
+        <w:rPr>
+          <w:rFonts w:eastAsia="宋体"/>
+          <w:lang w:eastAsia="zh-CN"/>
+          <w14:ligatures w14:val="standard"/>
+        </w:rPr>
+        <w:t xml:space="preserve">” introduced in  </w:t>
       </w:r>
       <w:r>
         <w:rPr>
@@ -6874,7 +7003,7 @@
         </w:numPr>
         <w:jc w:val="both"/>
         <w:rPr>
-          <w:rFonts w:eastAsia="宋体" w:hint="eastAsia"/>
+          <w:rFonts w:eastAsia="宋体"/>
           <w:b/>
           <w:bCs/>
           <w:lang w:eastAsia="zh-CN"/>
@@ -6900,7 +7029,7 @@
         <w:ind w:left="420" w:firstLine="0"/>
         <w:jc w:val="both"/>
         <w:rPr>
-          <w:rFonts w:eastAsia="宋体" w:hint="eastAsia"/>
+          <w:rFonts w:eastAsia="宋体"/>
           <w:lang w:eastAsia="zh-CN"/>
           <w14:ligatures w14:val="standard"/>
         </w:rPr>
@@ -6941,7 +7070,7 @@
         </w:numPr>
         <w:jc w:val="both"/>
         <w:rPr>
-          <w:rFonts w:eastAsia="宋体" w:hint="eastAsia"/>
+          <w:rFonts w:eastAsia="宋体"/>
           <w:b/>
           <w:bCs/>
           <w:lang w:eastAsia="zh-CN"/>
@@ -7168,7 +7297,25 @@
           <w:lang w:eastAsia="zh-CN"/>
           <w14:ligatures w14:val="standard"/>
         </w:rPr>
-        <w:t>from each dataset, and produce the review summary</w:t>
+        <w:t xml:space="preserve">from each </w:t>
+      </w:r>
+      <w:proofErr w:type="gramStart"/>
+      <w:r>
+        <w:rPr>
+          <w:rFonts w:eastAsia="宋体"/>
+          <w:lang w:eastAsia="zh-CN"/>
+          <w14:ligatures w14:val="standard"/>
+        </w:rPr>
+        <w:t>dataset, and</w:t>
+      </w:r>
+      <w:proofErr w:type="gramEnd"/>
+      <w:r>
+        <w:rPr>
+          <w:rFonts w:eastAsia="宋体"/>
+          <w:lang w:eastAsia="zh-CN"/>
+          <w14:ligatures w14:val="standard"/>
+        </w:rPr>
+        <w:t xml:space="preserve"> produce the review summary</w:t>
       </w:r>
       <w:r>
         <w:rPr>
@@ -7237,7 +7384,7 @@
         <w:ind w:firstLine="0"/>
         <w:jc w:val="both"/>
         <w:rPr>
-          <w:rFonts w:eastAsia="宋体" w:hint="eastAsia"/>
+          <w:rFonts w:eastAsia="宋体"/>
           <w:b/>
           <w:bCs/>
           <w:lang w:eastAsia="zh-CN"/>
@@ -7304,13 +7451,87 @@
         </w:numPr>
         <w:jc w:val="both"/>
         <w:rPr>
+          <w:rFonts w:eastAsia="宋体"/>
+          <w:b/>
+          <w:bCs/>
+          <w:lang w:eastAsia="zh-CN"/>
+          <w14:ligatures w14:val="standard"/>
+        </w:rPr>
+      </w:pPr>
+      <w:r>
+        <w:rPr>
+          <w:rFonts w:eastAsia="宋体"/>
+          <w:b/>
+          <w:bCs/>
+          <w:lang w:eastAsia="zh-CN"/>
+          <w14:ligatures w14:val="standard"/>
+        </w:rPr>
+        <w:t>main body</w:t>
+      </w:r>
+    </w:p>
+    <w:p>
+      <w:pPr>
+        <w:pStyle w:val="Para"/>
+        <w:ind w:left="420" w:firstLine="0"/>
+        <w:jc w:val="both"/>
+        <w:rPr>
+          <w:rFonts w:eastAsia="宋体"/>
+          <w:lang w:eastAsia="zh-CN"/>
+          <w14:ligatures w14:val="standard"/>
+        </w:rPr>
+      </w:pPr>
+      <w:r>
+        <w:rPr>
+          <w:rFonts w:eastAsia="宋体" w:hint="eastAsia"/>
+          <w:lang w:eastAsia="zh-CN"/>
+          <w14:ligatures w14:val="standard"/>
+        </w:rPr>
+        <w:t>T</w:t>
+      </w:r>
+      <w:r>
+        <w:rPr>
+          <w:rFonts w:eastAsia="宋体"/>
+          <w:lang w:eastAsia="zh-CN"/>
+          <w14:ligatures w14:val="standard"/>
+        </w:rPr>
+        <w:t xml:space="preserve">his python program is an interactive UI for you to play with. You can view review summary of </w:t>
+      </w:r>
+      <w:r>
+        <w:rPr>
+          <w:rFonts w:eastAsia="宋体"/>
+          <w:lang w:eastAsia="zh-CN"/>
+          <w14:ligatures w14:val="standard"/>
+        </w:rPr>
+        <w:t>the sampled</w:t>
+      </w:r>
+      <w:r>
+        <w:rPr>
+          <w:rFonts w:eastAsia="宋体"/>
+          <w:lang w:eastAsia="zh-CN"/>
+          <w14:ligatures w14:val="standard"/>
+        </w:rPr>
+        <w:t xml:space="preserve"> product</w:t>
+      </w:r>
+      <w:r>
+        <w:rPr>
+          <w:rFonts w:eastAsia="宋体"/>
+          <w:b/>
+          <w:bCs/>
+          <w:lang w:eastAsia="zh-CN"/>
+          <w14:ligatures w14:val="standard"/>
+        </w:rPr>
+        <w:t xml:space="preserve"> </w:t>
+      </w:r>
+      <w:r>
+        <w:rPr>
           <w:rFonts w:eastAsia="宋体" w:hint="eastAsia"/>
           <w:b/>
           <w:bCs/>
           <w:lang w:eastAsia="zh-CN"/>
           <w14:ligatures w14:val="standard"/>
         </w:rPr>
-      </w:pPr>
+        <w:t>in</w:t>
+      </w:r>
       <w:r>
         <w:rPr>
           <w:rFonts w:eastAsia="宋体"/>
@@ -7319,7 +7540,81 @@
           <w:lang w:eastAsia="zh-CN"/>
           <w14:ligatures w14:val="standard"/>
         </w:rPr>
-        <w:t>main body</w:t>
+        <w:t xml:space="preserve"> any category</w:t>
+      </w:r>
+      <w:r>
+        <w:rPr>
+          <w:rFonts w:eastAsia="宋体"/>
+          <w:lang w:eastAsia="zh-CN"/>
+          <w14:ligatures w14:val="standard"/>
+        </w:rPr>
+        <w:t xml:space="preserve"> </w:t>
+      </w:r>
+      <w:r>
+        <w:rPr>
+          <w:rFonts w:eastAsia="宋体"/>
+          <w:lang w:eastAsia="zh-CN"/>
+          <w14:ligatures w14:val="standard"/>
+        </w:rPr>
+        <w:t>you want</w:t>
+      </w:r>
+      <w:r>
+        <w:rPr>
+          <w:rFonts w:eastAsia="宋体"/>
+          <w:lang w:eastAsia="zh-CN"/>
+          <w14:ligatures w14:val="standard"/>
+        </w:rPr>
+        <w:t xml:space="preserve"> (</w:t>
+      </w:r>
+      <w:proofErr w:type="gramStart"/>
+      <w:r>
+        <w:rPr>
+          <w:rFonts w:eastAsia="宋体"/>
+          <w:lang w:eastAsia="zh-CN"/>
+          <w14:ligatures w14:val="standard"/>
+        </w:rPr>
+        <w:t>i.e.</w:t>
+      </w:r>
+      <w:proofErr w:type="gramEnd"/>
+      <w:r>
+        <w:rPr>
+          <w:rFonts w:eastAsia="宋体"/>
+          <w:lang w:eastAsia="zh-CN"/>
+          <w14:ligatures w14:val="standard"/>
+        </w:rPr>
+        <w:t xml:space="preserve"> not restrained to the datasets used in this assignment)</w:t>
+      </w:r>
+      <w:r>
+        <w:rPr>
+          <w:rFonts w:eastAsia="宋体"/>
+          <w:lang w:eastAsia="zh-CN"/>
+          <w14:ligatures w14:val="standard"/>
+        </w:rPr>
+        <w:t xml:space="preserve">, just by following the instructions on the command line. An outstanding point is </w:t>
+      </w:r>
+      <w:r>
+        <w:rPr>
+          <w:rFonts w:eastAsia="宋体"/>
+          <w:lang w:eastAsia="zh-CN"/>
+          <w14:ligatures w14:val="standard"/>
+        </w:rPr>
+        <w:t xml:space="preserve">that </w:t>
+      </w:r>
+      <w:r>
+        <w:rPr>
+          <w:rFonts w:eastAsia="宋体"/>
+          <w:lang w:eastAsia="zh-CN"/>
+          <w14:ligatures w14:val="standard"/>
+        </w:rPr>
+        <w:t>this program can “memorize” the dataset you have been created. That is, it will only download and initialize dataset for each type once, unless you exit the program. Users will not have to wait for the dataset initialization if the type has been visited before.</w:t>
+      </w:r>
+      <w:r>
+        <w:rPr>
+          <w:rFonts w:eastAsia="宋体"/>
+          <w:lang w:eastAsia="zh-CN"/>
+          <w14:ligatures w14:val="standard"/>
+        </w:rPr>
+        <w:t xml:space="preserve"> </w:t>
       </w:r>
     </w:p>
     <w:p>
@@ -7329,25 +7624,19 @@
         <w:jc w:val="both"/>
         <w:rPr>
           <w:rFonts w:eastAsia="宋体"/>
-          <w:lang w:eastAsia="zh-CN"/>
-          <w14:ligatures w14:val="standard"/>
-        </w:rPr>
-      </w:pPr>
-      <w:r>
-        <w:rPr>
-          <w:rFonts w:eastAsia="宋体" w:hint="eastAsia"/>
-          <w:lang w:eastAsia="zh-CN"/>
-          <w14:ligatures w14:val="standard"/>
-        </w:rPr>
-        <w:t>T</w:t>
-      </w:r>
-      <w:r>
-        <w:rPr>
-          <w:rFonts w:eastAsia="宋体"/>
-          <w:lang w:eastAsia="zh-CN"/>
-          <w14:ligatures w14:val="standard"/>
-        </w:rPr>
-        <w:t>his python program is an interactive UI for you to play with. You can view review summary of any product you want, just by following the instructions on the command line. An outstanding point is this program can “memorize” the dataset you have been created. That is, it will only download and initialize dataset for each type once, unless you exit the program. Users will not have to wait for the dataset initialization if the type has been visited before.</w:t>
+          <w:u w:val="single"/>
+          <w:lang w:eastAsia="zh-CN"/>
+          <w14:ligatures w14:val="standard"/>
+        </w:rPr>
+      </w:pPr>
+      <w:r>
+        <w:rPr>
+          <w:rFonts w:eastAsia="宋体"/>
+          <w:u w:val="single"/>
+          <w:lang w:eastAsia="zh-CN"/>
+          <w14:ligatures w14:val="standard"/>
+        </w:rPr>
+        <w:t>If you want to view the products in the datasets chosen by our group, please choose index 21 or 22 in the first input.</w:t>
       </w:r>
     </w:p>
     <w:p>
@@ -7366,7 +7655,6 @@
       <w:pPr>
         <w:pStyle w:val="Head2"/>
         <w:rPr>
-          <w:rFonts w:hint="eastAsia"/>
           <w14:ligatures w14:val="standard"/>
         </w:rPr>
       </w:pPr>
@@ -7434,7 +7722,7 @@
         <w:ind w:firstLine="0"/>
         <w:jc w:val="both"/>
         <w:rPr>
-          <w:rFonts w:eastAsia="宋体"/>
+          <w:rFonts w:eastAsia="宋体" w:hint="eastAsia"/>
           <w:lang w:eastAsia="zh-CN"/>
           <w14:ligatures w14:val="standard"/>
         </w:rPr>
@@ -7503,10 +7791,22 @@
         <w:jc w:val="both"/>
         <w:rPr>
           <w:rFonts w:eastAsia="宋体"/>
-          <w:lang w:eastAsia="zh-CN"/>
-          <w14:ligatures w14:val="standard"/>
-        </w:rPr>
-      </w:pPr>
+          <w:b/>
+          <w:bCs/>
+          <w:lang w:eastAsia="zh-CN"/>
+          <w14:ligatures w14:val="standard"/>
+        </w:rPr>
+      </w:pPr>
+      <w:r>
+        <w:rPr>
+          <w:rFonts w:eastAsia="宋体"/>
+          <w:b/>
+          <w:bCs/>
+          <w:lang w:eastAsia="zh-CN"/>
+          <w14:ligatures w14:val="standard"/>
+        </w:rPr>
+        <w:t>Weak informativity phrases</w:t>
+      </w:r>
     </w:p>
     <w:p>
       <w:pPr>
@@ -7515,21 +7815,25 @@
         <w:jc w:val="both"/>
         <w:rPr>
           <w:rFonts w:eastAsia="宋体"/>
-          <w:b/>
-          <w:bCs/>
-          <w:lang w:eastAsia="zh-CN"/>
-          <w14:ligatures w14:val="standard"/>
-        </w:rPr>
-      </w:pPr>
-      <w:r>
-        <w:rPr>
-          <w:rFonts w:eastAsia="宋体"/>
-          <w:b/>
-          <w:bCs/>
-          <w:lang w:eastAsia="zh-CN"/>
-          <w14:ligatures w14:val="standard"/>
-        </w:rPr>
-        <w:t>Weak informativity phrases</w:t>
+          <w:lang w:eastAsia="zh-CN"/>
+          <w14:ligatures w14:val="standard"/>
+        </w:rPr>
+      </w:pPr>
+      <w:r>
+        <w:rPr>
+          <w:rFonts w:eastAsia="宋体"/>
+          <w:lang w:eastAsia="zh-CN"/>
+          <w14:ligatures w14:val="standard"/>
+        </w:rPr>
+        <w:t xml:space="preserve">The summary result may still contain phrases that are not so informative. The reason mainly because my </w:t>
+      </w:r>
+      <w:r>
+        <w:rPr>
+          <w:rFonts w:eastAsia="宋体"/>
+          <w:lang w:eastAsia="zh-CN"/>
+          <w14:ligatures w14:val="standard"/>
+        </w:rPr>
+        <w:t>regex rule is tolerant.</w:t>
       </w:r>
     </w:p>
     <w:p>
@@ -7543,28 +7847,11 @@
           <w14:ligatures w14:val="standard"/>
         </w:rPr>
       </w:pPr>
-      <w:r>
-        <w:rPr>
-          <w:rFonts w:eastAsia="宋体"/>
-          <w:lang w:eastAsia="zh-CN"/>
-          <w14:ligatures w14:val="standard"/>
-        </w:rPr>
-        <w:t xml:space="preserve">The summary result may still contain phrases that are not so informative. The reason mainly because my </w:t>
-      </w:r>
-      <w:r>
-        <w:rPr>
-          <w:rFonts w:eastAsia="宋体"/>
-          <w:lang w:eastAsia="zh-CN"/>
-          <w14:ligatures w14:val="standard"/>
-        </w:rPr>
-        <w:t>regex rule is tolerant.</w:t>
-      </w:r>
     </w:p>
     <w:p>
       <w:pPr>
         <w:pStyle w:val="Head2"/>
         <w:rPr>
-          <w:rFonts w:hint="eastAsia"/>
           <w14:ligatures w14:val="standard"/>
         </w:rPr>
       </w:pPr>
@@ -7697,7 +7984,25 @@
           <w:lang w:eastAsia="zh-CN"/>
           <w14:ligatures w14:val="standard"/>
         </w:rPr>
-        <w:t>learness and understandability (i.e. whether readers could understand the words in the summary)</w:t>
+        <w:t>learness and understandability (</w:t>
+      </w:r>
+      <w:proofErr w:type="gramStart"/>
+      <w:r>
+        <w:rPr>
+          <w:rFonts w:eastAsia="宋体"/>
+          <w:lang w:eastAsia="zh-CN"/>
+          <w14:ligatures w14:val="standard"/>
+        </w:rPr>
+        <w:t>i.e.</w:t>
+      </w:r>
+      <w:proofErr w:type="gramEnd"/>
+      <w:r>
+        <w:rPr>
+          <w:rFonts w:eastAsia="宋体"/>
+          <w:lang w:eastAsia="zh-CN"/>
+          <w14:ligatures w14:val="standard"/>
+        </w:rPr>
+        <w:t xml:space="preserve"> whether readers could understand the words in the summary)</w:t>
       </w:r>
     </w:p>
     <w:p>
@@ -7720,23 +8025,25 @@
           <w:lang w:eastAsia="zh-CN"/>
           <w14:ligatures w14:val="standard"/>
         </w:rPr>
-        <w:t>Usefulness (i.e. w</w:t>
-      </w:r>
-      <w:r>
-        <w:rPr>
-          <w:rFonts w:eastAsia="宋体"/>
-          <w:lang w:eastAsia="zh-CN"/>
-          <w14:ligatures w14:val="standard"/>
-        </w:rPr>
-        <w:t>hether a possible figure of the product can be imagined by reading the summary</w:t>
-      </w:r>
-      <w:r>
-        <w:rPr>
-          <w:rFonts w:eastAsia="宋体"/>
-          <w:lang w:eastAsia="zh-CN"/>
-          <w14:ligatures w14:val="standard"/>
-        </w:rPr>
-        <w:t>)</w:t>
+        <w:t>Usefulness (</w:t>
+      </w:r>
+      <w:proofErr w:type="gramStart"/>
+      <w:r>
+        <w:rPr>
+          <w:rFonts w:eastAsia="宋体"/>
+          <w:lang w:eastAsia="zh-CN"/>
+          <w14:ligatures w14:val="standard"/>
+        </w:rPr>
+        <w:t>i.e.</w:t>
+      </w:r>
+      <w:proofErr w:type="gramEnd"/>
+      <w:r>
+        <w:rPr>
+          <w:rFonts w:eastAsia="宋体"/>
+          <w:lang w:eastAsia="zh-CN"/>
+          <w14:ligatures w14:val="standard"/>
+        </w:rPr>
+        <w:t xml:space="preserve"> whether a possible figure of the product can be imagined by reading the summary)</w:t>
       </w:r>
     </w:p>
     <w:p>
@@ -7786,7 +8093,6 @@
       <w:pPr>
         <w:pStyle w:val="Head2"/>
         <w:rPr>
-          <w:rFonts w:hint="eastAsia"/>
           <w14:ligatures w14:val="standard"/>
         </w:rPr>
       </w:pPr>
@@ -8224,6 +8530,7 @@
           <w14:ligatures w14:val="standard"/>
         </w:rPr>
       </w:pPr>
+      <w:proofErr w:type="gramStart"/>
       <w:r>
         <w:rPr>
           <w:rFonts w:eastAsia="宋体" w:cs="Linux Libertine"/>
@@ -8232,6 +8539,7 @@
         </w:rPr>
         <w:t>particular situation</w:t>
       </w:r>
+      <w:proofErr w:type="gramEnd"/>
     </w:p>
     <w:p>
       <w:pPr>
@@ -8530,7 +8838,7 @@
         <w:ind w:firstLine="0"/>
         <w:jc w:val="both"/>
         <w:rPr>
-          <w:rFonts w:eastAsia="宋体" w:hint="eastAsia"/>
+          <w:rFonts w:eastAsia="宋体"/>
           <w:lang w:eastAsia="zh-CN"/>
           <w14:ligatures w14:val="standard"/>
         </w:rPr>
@@ -8664,7 +8972,25 @@
           <w:lang w:eastAsia="ja-JP"/>
           <w14:ligatures w14:val="standard"/>
         </w:rPr>
-        <w:t>....Insert text here for the Quotation or Extract, Insert text here for the Quotation or Extract, Insert text here for the Quotation or Extract, Insert text here for the Quotation or Extract, Insert text here for the Quotation or Extract, Insert text here for the Quotation or Extract.</w:t>
+        <w:t xml:space="preserve">....Insert text here for the Quotation or Extract, </w:t>
+      </w:r>
+      <w:proofErr w:type="gramStart"/>
+      <w:r>
+        <w:rPr>
+          <w:szCs w:val="18"/>
+          <w:lang w:eastAsia="ja-JP"/>
+          <w14:ligatures w14:val="standard"/>
+        </w:rPr>
+        <w:t>Insert</w:t>
+      </w:r>
+      <w:proofErr w:type="gramEnd"/>
+      <w:r>
+        <w:rPr>
+          <w:szCs w:val="18"/>
+          <w:lang w:eastAsia="ja-JP"/>
+          <w14:ligatures w14:val="standard"/>
+        </w:rPr>
+        <w:t xml:space="preserve"> text here for the Quotation or Extract, Insert text here for the Quotation or Extract, Insert text here for the Quotation or Extract, Insert text here for the Quotation or Extract, Insert text here for the Quotation or Extract.</w:t>
       </w:r>
     </w:p>
     <w:p>
@@ -9592,7 +9918,25 @@
           <w:iCs/>
           <w:szCs w:val="14"/>
         </w:rPr>
-        <w:t>50, 1 (Jan, 2007),</w:t>
+        <w:t>50, 1 (</w:t>
+      </w:r>
+      <w:proofErr w:type="gramStart"/>
+      <w:r>
+        <w:rPr>
+          <w:rFonts w:eastAsia="Times New Roman"/>
+          <w:iCs/>
+          <w:szCs w:val="14"/>
+        </w:rPr>
+        <w:t>Jan,</w:t>
+      </w:r>
+      <w:proofErr w:type="gramEnd"/>
+      <w:r>
+        <w:rPr>
+          <w:rFonts w:eastAsia="Times New Roman"/>
+          <w:iCs/>
+          <w:szCs w:val="14"/>
+        </w:rPr>
+        <w:t xml:space="preserve"> 2007),</w:t>
       </w:r>
       <w:r>
         <w:rPr>
@@ -9768,7 +10112,11 @@
         <w:t>Understanding Policy-Based Networking</w:t>
       </w:r>
       <w:r>
-        <w:t> (2nd. ed.). Wiley, New York, NY.</w:t>
+        <w:t xml:space="preserve"> (2nd. ed.). Wiley, New York, </w:t>
+      </w:r>
+      <w:proofErr w:type="gramStart"/>
+      <w:r>
+        <w:t>NY.</w:t>
       </w:r>
       <w:r>
         <w:rPr>
@@ -9776,6 +10124,7 @@
         </w:rPr>
         <w:t>.</w:t>
       </w:r>
+      <w:proofErr w:type="gramEnd"/>
     </w:p>
     <w:p>
       <w:pPr>
@@ -10174,7 +10523,21 @@
             <w:rPr>
               <w:rFonts w:ascii="Linux Biolinum" w:hAnsi="Linux Biolinum" w:cs="Linux Biolinum"/>
             </w:rPr>
-            <w:t>WOODSTOCK’18, June, 2018, El Paso, Texas USA</w:t>
+            <w:t xml:space="preserve">WOODSTOCK’18, </w:t>
+          </w:r>
+          <w:proofErr w:type="gramStart"/>
+          <w:r>
+            <w:rPr>
+              <w:rFonts w:ascii="Linux Biolinum" w:hAnsi="Linux Biolinum" w:cs="Linux Biolinum"/>
+            </w:rPr>
+            <w:t>June,</w:t>
+          </w:r>
+          <w:proofErr w:type="gramEnd"/>
+          <w:r>
+            <w:rPr>
+              <w:rFonts w:ascii="Linux Biolinum" w:hAnsi="Linux Biolinum" w:cs="Linux Biolinum"/>
+            </w:rPr>
+            <w:t xml:space="preserve"> 2018, El Paso, Texas USA</w:t>
           </w:r>
         </w:p>
       </w:tc>
@@ -10271,7 +10634,21 @@
             <w:rPr>
               <w:rFonts w:ascii="Linux Biolinum" w:hAnsi="Linux Biolinum" w:cs="Linux Biolinum"/>
             </w:rPr>
-            <w:t>WOODSTOCK’18, June, 2018, El Paso, Texas USA</w:t>
+            <w:t xml:space="preserve">WOODSTOCK’18, </w:t>
+          </w:r>
+          <w:proofErr w:type="gramStart"/>
+          <w:r>
+            <w:rPr>
+              <w:rFonts w:ascii="Linux Biolinum" w:hAnsi="Linux Biolinum" w:cs="Linux Biolinum"/>
+            </w:rPr>
+            <w:t>June,</w:t>
+          </w:r>
+          <w:proofErr w:type="gramEnd"/>
+          <w:r>
+            <w:rPr>
+              <w:rFonts w:ascii="Linux Biolinum" w:hAnsi="Linux Biolinum" w:cs="Linux Biolinum"/>
+            </w:rPr>
+            <w:t xml:space="preserve"> 2018, El Paso, Texas USA</w:t>
           </w:r>
         </w:p>
       </w:tc>
@@ -13501,6 +13878,7 @@
     <w:lsdException w:name="HTML Sample" w:semiHidden="1" w:unhideWhenUsed="1"/>
     <w:lsdException w:name="HTML Typewriter" w:semiHidden="1" w:unhideWhenUsed="1"/>
     <w:lsdException w:name="HTML Variable" w:semiHidden="1" w:unhideWhenUsed="1"/>
+    <w:lsdException w:name="Normal Table" w:semiHidden="1" w:unhideWhenUsed="1"/>
     <w:lsdException w:name="annotation subject" w:semiHidden="1" w:unhideWhenUsed="1"/>
     <w:lsdException w:name="No List" w:semiHidden="1" w:uiPriority="99" w:unhideWhenUsed="1"/>
     <w:lsdException w:name="Outline List 1" w:semiHidden="1" w:unhideWhenUsed="1"/>
@@ -13543,8 +13921,11 @@
     <w:lsdException w:name="Table Contemporary" w:semiHidden="1" w:unhideWhenUsed="1"/>
     <w:lsdException w:name="Table Elegant" w:semiHidden="1" w:unhideWhenUsed="1"/>
     <w:lsdException w:name="Table Professional" w:semiHidden="1" w:unhideWhenUsed="1"/>
+    <w:lsdException w:name="Table Subtle 1" w:semiHidden="1" w:unhideWhenUsed="1"/>
     <w:lsdException w:name="Table Subtle 2" w:semiHidden="1" w:unhideWhenUsed="1"/>
     <w:lsdException w:name="Table Web 1" w:semiHidden="1" w:unhideWhenUsed="1"/>
+    <w:lsdException w:name="Table Web 2" w:semiHidden="1" w:unhideWhenUsed="1"/>
+    <w:lsdException w:name="Table Web 3" w:semiHidden="1" w:unhideWhenUsed="1"/>
     <w:lsdException w:name="Balloon Text" w:semiHidden="1" w:unhideWhenUsed="1"/>
     <w:lsdException w:name="Table Grid" w:locked="1"/>
     <w:lsdException w:name="Table Theme" w:semiHidden="1" w:unhideWhenUsed="1"/>
@@ -19546,10 +19927,6 @@
 </file>
 
 <file path=customXml/item1.xml><?xml version="1.0" encoding="utf-8"?>
-<b:Sources xmlns:b="http://schemas.openxmlformats.org/officeDocument/2006/bibliography" xmlns="http://schemas.openxmlformats.org/officeDocument/2006/bibliography" SelectedStyle="\APA.XSL" StyleName="APA"/>
-</file>
-
-<file path=customXml/item2.xml><?xml version="1.0" encoding="utf-8"?>
 <Workflow version="v.1.13">
   <Filtration versionrequired="True" status="DONE" StartTime="25-07-2014 13:27:04" EndTime="25-07-2014 13:28:29">
     <Mandatory>
@@ -19727,16 +20104,20 @@
 </Workflow>
 </file>
 
+<file path=customXml/item2.xml><?xml version="1.0" encoding="utf-8"?>
+<b:Sources xmlns:b="http://schemas.openxmlformats.org/officeDocument/2006/bibliography" xmlns="http://schemas.openxmlformats.org/officeDocument/2006/bibliography" SelectedStyle="\APA.XSL" StyleName="APA"/>
+</file>
+
 <file path=customXml/itemProps1.xml><?xml version="1.0" encoding="utf-8"?>
+<ds:datastoreItem xmlns:ds="http://schemas.openxmlformats.org/officeDocument/2006/customXml" ds:itemID="{4D45DBA2-DCF6-46BF-858B-9A8CC8161B4D}">
+  <ds:schemaRefs/>
+</ds:datastoreItem>
+</file>
+
+<file path=customXml/itemProps2.xml><?xml version="1.0" encoding="utf-8"?>
 <ds:datastoreItem xmlns:ds="http://schemas.openxmlformats.org/officeDocument/2006/customXml" ds:itemID="{B589180B-96F4-4B3D-93D7-E2C64345EF74}">
   <ds:schemaRefs>
     <ds:schemaRef ds:uri="http://schemas.openxmlformats.org/officeDocument/2006/bibliography"/>
   </ds:schemaRefs>
 </ds:datastoreItem>
-</file>
-
-<file path=customXml/itemProps2.xml><?xml version="1.0" encoding="utf-8"?>
-<ds:datastoreItem xmlns:ds="http://schemas.openxmlformats.org/officeDocument/2006/customXml" ds:itemID="{4D45DBA2-DCF6-46BF-858B-9A8CC8161B4D}">
-  <ds:schemaRefs/>
-</ds:datastoreItem>
 </file>
</xml_diff>